<commit_message>
fix bug, fitur bulanan. Note: kurang fitur export excel di fitur bulanan
</commit_message>
<xml_diff>
--- a/resources/views/templete_nota_permintaan_barang.docx
+++ b/resources/views/templete_nota_permintaan_barang.docx
@@ -4,8 +4,10 @@
   <w:body>
     <w:p>
       <w:pPr>
+        <w:spacing w:after="0" w:line="240" w:lineRule="auto"/>
         <w:jc w:val="center"/>
         <w:rPr>
+          <w:rFonts w:ascii="Sans Serif Collection" w:hAnsi="Sans Serif Collection" w:cs="Sans Serif Collection" w:hint="cs"/>
           <w:b/>
           <w:bCs/>
           <w:sz w:val="28"/>
@@ -15,6 +17,7 @@
       </w:pPr>
       <w:r>
         <w:rPr>
+          <w:rFonts w:ascii="Sans Serif Collection" w:hAnsi="Sans Serif Collection" w:cs="Sans Serif Collection" w:hint="cs"/>
           <w:b/>
           <w:bCs/>
           <w:sz w:val="28"/>
@@ -26,8 +29,10 @@
     </w:p>
     <w:p>
       <w:pPr>
+        <w:spacing w:after="0" w:line="240" w:lineRule="auto"/>
         <w:jc w:val="center"/>
         <w:rPr>
+          <w:rFonts w:ascii="Sans Serif Collection" w:hAnsi="Sans Serif Collection" w:cs="Sans Serif Collection" w:hint="cs"/>
           <w:b/>
           <w:bCs/>
           <w:sz w:val="28"/>
@@ -37,6 +42,7 @@
       </w:pPr>
       <w:r>
         <w:rPr>
+          <w:rFonts w:ascii="Sans Serif Collection" w:hAnsi="Sans Serif Collection" w:cs="Sans Serif Collection" w:hint="cs"/>
           <w:b/>
           <w:bCs/>
           <w:sz w:val="28"/>
@@ -48,7 +54,6 @@
     </w:p>
     <w:p>
       <w:pPr>
-        <w:jc w:val="center"/>
         <w:rPr>
           <w:b/>
           <w:bCs/>
@@ -120,7 +125,31 @@
           <w:szCs w:val="28"/>
           <w:lang w:val="en-US"/>
         </w:rPr>
-        <w:t>: ………./…………./……………</w:t>
+        <w:t>: ……</w:t>
+      </w:r>
+      <w:proofErr w:type="gramStart"/>
+      <w:r>
+        <w:rPr>
+          <w:rFonts w:ascii="Times New Roman" w:hAnsi="Times New Roman"/>
+          <w:b/>
+          <w:bCs/>
+          <w:sz w:val="28"/>
+          <w:szCs w:val="28"/>
+          <w:lang w:val="en-US"/>
+        </w:rPr>
+        <w:t>…./</w:t>
+      </w:r>
+      <w:proofErr w:type="gramEnd"/>
+      <w:r>
+        <w:rPr>
+          <w:rFonts w:ascii="Times New Roman" w:hAnsi="Times New Roman"/>
+          <w:b/>
+          <w:bCs/>
+          <w:sz w:val="28"/>
+          <w:szCs w:val="28"/>
+          <w:lang w:val="en-US"/>
+        </w:rPr>
+        <w:t>…………./……………</w:t>
       </w:r>
     </w:p>
     <w:p>

</xml_diff>